<commit_message>
Finishing game desing research
</commit_message>
<xml_diff>
--- a/Research/Game design Doc.docx
+++ b/Research/Game design Doc.docx
@@ -43,7 +43,13 @@
         <w:t>Jump pads</w:t>
       </w:r>
     </w:p>
+    <w:p>
+      <w:r>
+        <w:t>Swinging obstacles</w:t>
+      </w:r>
+    </w:p>
     <w:p/>
+    <w:p/>
     <w:p>
       <w:r>
         <w:t>Camera:</w:t>
@@ -56,7 +62,13 @@
     </w:p>
     <w:p>
       <w:r>
-        <w:t>It will have fixed points like super mario 3d world</w:t>
+        <w:t xml:space="preserve">It will have fixed points like super </w:t>
+      </w:r>
+      <w:r>
+        <w:t>Mario</w:t>
+      </w:r>
+      <w:r>
+        <w:t xml:space="preserve"> 3d world</w:t>
       </w:r>
     </w:p>
     <w:p>
@@ -77,7 +89,38 @@
     </w:p>
     <w:p>
       <w:r>
-        <w:t>With some inspiration from mario odyssey and Mario Sunshine</w:t>
+        <w:t xml:space="preserve">With some inspiration from </w:t>
+      </w:r>
+      <w:r>
+        <w:t>Mario</w:t>
+      </w:r>
+      <w:r>
+        <w:t xml:space="preserve"> odyssey and Mario Sunshine</w:t>
+      </w:r>
+    </w:p>
+    <w:p>
+      <w:r>
+        <w:t>Wipeout has some good level design</w:t>
+      </w:r>
+    </w:p>
+    <w:p/>
+    <w:p>
+      <w:r>
+        <w:t>Story Design:</w:t>
+      </w:r>
+    </w:p>
+    <w:p>
+      <w:r>
+        <w:t xml:space="preserve">The idea of a bomb who can’t/ how </w:t>
+      </w:r>
+      <w:r>
+        <w:t>does not</w:t>
+      </w:r>
+      <w:r>
+        <w:t xml:space="preserve"> want to explode comes from paper Mario and the origami king.</w:t>
+      </w:r>
+      <w:r>
+        <w:t xml:space="preserve"> Your put in a competition to try to get you over your fear of exploding. </w:t>
       </w:r>
     </w:p>
     <w:sectPr>

</xml_diff>

<commit_message>
Adjusting things for my research
</commit_message>
<xml_diff>
--- a/Research/Game design Doc.docx
+++ b/Research/Game design Doc.docx
@@ -2,12 +2,6 @@
 <file path=word/document.xml><?xml version="1.0" encoding="utf-8"?>
 <w:document xmlns:wpc="http://schemas.microsoft.com/office/word/2010/wordprocessingCanvas" xmlns:cx="http://schemas.microsoft.com/office/drawing/2014/chartex" xmlns:cx1="http://schemas.microsoft.com/office/drawing/2015/9/8/chartex" xmlns:cx2="http://schemas.microsoft.com/office/drawing/2015/10/21/chartex" xmlns:cx3="http://schemas.microsoft.com/office/drawing/2016/5/9/chartex" xmlns:cx4="http://schemas.microsoft.com/office/drawing/2016/5/10/chartex" xmlns:cx5="http://schemas.microsoft.com/office/drawing/2016/5/11/chartex" xmlns:cx6="http://schemas.microsoft.com/office/drawing/2016/5/12/chartex" xmlns:cx7="http://schemas.microsoft.com/office/drawing/2016/5/13/chartex" xmlns:cx8="http://schemas.microsoft.com/office/drawing/2016/5/14/chartex" xmlns:mc="http://schemas.openxmlformats.org/markup-compatibility/2006" xmlns:aink="http://schemas.microsoft.com/office/drawing/2016/ink" xmlns:am3d="http://schemas.microsoft.com/office/drawing/2017/model3d" xmlns:o="urn:schemas-microsoft-com:office:office" xmlns:r="http://schemas.openxmlformats.org/officeDocument/2006/relationships" xmlns:m="http://schemas.openxmlformats.org/officeDocument/2006/math" xmlns:v="urn:schemas-microsoft-com:vml" xmlns:wp14="http://schemas.microsoft.com/office/word/2010/wordprocessingDrawing" xmlns:wp="http://schemas.openxmlformats.org/drawingml/2006/wordprocessingDrawing" xmlns:w10="urn:schemas-microsoft-com:office:word" xmlns:w="http://schemas.openxmlformats.org/wordprocessingml/2006/main" xmlns:w14="http://schemas.microsoft.com/office/word/2010/wordml" xmlns:w15="http://schemas.microsoft.com/office/word/2012/wordml" xmlns:w16cex="http://schemas.microsoft.com/office/word/2018/wordml/cex" xmlns:w16cid="http://schemas.microsoft.com/office/word/2016/wordml/cid" xmlns:w16="http://schemas.microsoft.com/office/word/2018/wordml" xmlns:w16se="http://schemas.microsoft.com/office/word/2015/wordml/symex" xmlns:wpg="http://schemas.microsoft.com/office/word/2010/wordprocessingGroup" xmlns:wpi="http://schemas.microsoft.com/office/word/2010/wordprocessingInk" xmlns:wne="http://schemas.microsoft.com/office/word/2006/wordml" xmlns:wps="http://schemas.microsoft.com/office/word/2010/wordprocessingShape" mc:Ignorable="w14 w15 w16se w16cid w16 w16cex wp14">
   <w:body>
-    <w:p>
-      <w:r>
-        <w:t>You’re a bomb who is afraid of blowing up. You have been forced to join a deadly competition designed to blow you up. Do you have what it takes to survive and not blow a fuse.</w:t>
-      </w:r>
-    </w:p>
-    <w:p/>
     <w:p>
       <w:r>
         <w:t>Game mechanics:</w:t>

</xml_diff>

<commit_message>
Adjusting Doc and adding another video
</commit_message>
<xml_diff>
--- a/Research/Game design Doc.docx
+++ b/Research/Game design Doc.docx
@@ -4,12 +4,18 @@
   <w:body>
     <w:p>
       <w:r>
+        <w:t>You play as a bomb who can’t blow up! You got to find out the reason why so you go on an adventure but you got to learn how to lean on your friends to reach new heights via jumping.</w:t>
+      </w:r>
+    </w:p>
+    <w:p/>
+    <w:p>
+      <w:r>
         <w:t>Game mechanics:</w:t>
       </w:r>
     </w:p>
     <w:p>
       <w:r>
-        <w:t xml:space="preserve">Other bombs blowing up that are both enemies and are what you can use to jump vertically or do a long jump. </w:t>
+        <w:t>Jumping- via AI</w:t>
       </w:r>
     </w:p>
     <w:p>
@@ -43,6 +49,31 @@
       </w:r>
     </w:p>
     <w:p/>
+    <w:p>
+      <w:r>
+        <w:t>Enemies:</w:t>
+      </w:r>
+    </w:p>
+    <w:p>
+      <w:r>
+        <w:t>Just a simple bombomb type character who walks up and explodes but they are also used to move you vertically.</w:t>
+      </w:r>
+    </w:p>
+    <w:p>
+      <w:r>
+        <w:t>Trap doors</w:t>
+      </w:r>
+    </w:p>
+    <w:p>
+      <w:r>
+        <w:t>Swinging hammers or axes</w:t>
+      </w:r>
+    </w:p>
+    <w:p>
+      <w:r>
+        <w:t>Hard platforming</w:t>
+      </w:r>
+    </w:p>
     <w:p/>
     <w:p>
       <w:r>
@@ -56,7 +87,13 @@
     </w:p>
     <w:p>
       <w:r>
-        <w:t xml:space="preserve">It will have fixed points like super </w:t>
+        <w:t xml:space="preserve">It will have </w:t>
+      </w:r>
+      <w:r>
+        <w:t xml:space="preserve">a </w:t>
+      </w:r>
+      <w:r>
+        <w:t xml:space="preserve">fixed point like super </w:t>
       </w:r>
       <w:r>
         <w:t>Mario</w:t>
@@ -65,6 +102,31 @@
         <w:t xml:space="preserve"> 3d world</w:t>
       </w:r>
     </w:p>
+    <w:p/>
+    <w:p>
+      <w:r>
+        <w:t>Level Design:</w:t>
+      </w:r>
+    </w:p>
+    <w:p>
+      <w:r>
+        <w:t xml:space="preserve">A cross between Fall guys </w:t>
+      </w:r>
+      <w:r>
+        <w:t xml:space="preserve">obstacle course </w:t>
+      </w:r>
+      <w:r>
+        <w:t>and Link’s awakening</w:t>
+      </w:r>
+      <w:r>
+        <w:t xml:space="preserve"> temples</w:t>
+      </w:r>
+    </w:p>
+    <w:p>
+      <w:r>
+        <w:t>Wipeout has some good level design</w:t>
+      </w:r>
+    </w:p>
     <w:p>
       <w:r>
         <w:t>It will use camera angle as a tool for puzzles like Captain toad’s treasure tracker</w:t>
@@ -73,48 +135,7 @@
     <w:p/>
     <w:p>
       <w:r>
-        <w:t>Level Design:</w:t>
-      </w:r>
-    </w:p>
-    <w:p>
-      <w:r>
-        <w:t>A cross between Mario 64 and Fall guys and Link’s awakening</w:t>
-      </w:r>
-    </w:p>
-    <w:p>
-      <w:r>
-        <w:t xml:space="preserve">With some inspiration from </w:t>
-      </w:r>
-      <w:r>
-        <w:t>Mario</w:t>
-      </w:r>
-      <w:r>
-        <w:t xml:space="preserve"> odyssey and Mario Sunshine</w:t>
-      </w:r>
-    </w:p>
-    <w:p>
-      <w:r>
-        <w:t>Wipeout has some good level design</w:t>
-      </w:r>
-    </w:p>
-    <w:p/>
-    <w:p>
-      <w:r>
-        <w:t>Story Design:</w:t>
-      </w:r>
-    </w:p>
-    <w:p>
-      <w:r>
-        <w:t xml:space="preserve">The idea of a bomb who can’t/ how </w:t>
-      </w:r>
-      <w:r>
-        <w:t>does not</w:t>
-      </w:r>
-      <w:r>
-        <w:t xml:space="preserve"> want to explode comes from paper Mario and the origami king.</w:t>
-      </w:r>
-      <w:r>
-        <w:t xml:space="preserve"> Your put in a competition to try to get you over your fear of exploding. </w:t>
+        <w:t xml:space="preserve"> </w:t>
       </w:r>
     </w:p>
     <w:sectPr>

</xml_diff>

<commit_message>
I added more detail
I added more detail to the introduction of the game and I added more detail to how i want some of the mechanics to work!
</commit_message>
<xml_diff>
--- a/Research/Game design Doc.docx
+++ b/Research/Game design Doc.docx
@@ -4,53 +4,61 @@
   <w:body>
     <w:p>
       <w:r>
-        <w:t>You play as a bomb who can’t blow up! You got to find out the reason why so you go on an adventure but you got to learn how to lean on your friends to reach new heights via jumping.</w:t>
+        <w:t xml:space="preserve">It is a top down platforming game. You play as a bomb who can’t explode! You use other fellow bombs to propel you to new locations. They have a short fuse so you have to position yourself before they explode and if you don’t you may just die. </w:t>
+      </w:r>
+    </w:p>
+    <w:p>
+      <w:r>
+        <w:t>Game mechanics:</w:t>
+      </w:r>
+    </w:p>
+    <w:p>
+      <w:r>
+        <w:t xml:space="preserve">Jumping- via </w:t>
+      </w:r>
+      <w:r>
+        <w:t>enemies</w:t>
+      </w:r>
+    </w:p>
+    <w:p>
+      <w:r>
+        <w:t>Walking</w:t>
+      </w:r>
+      <w:r>
+        <w:t>- It’ll be a slower walk but you can turn a lot better walking</w:t>
+      </w:r>
+    </w:p>
+    <w:p>
+      <w:r>
+        <w:t>Running</w:t>
+      </w:r>
+      <w:r>
+        <w:t>- You’ll be able to move fast but not turn as well.</w:t>
+      </w:r>
+    </w:p>
+    <w:p>
+      <w:r>
+        <w:t>Fall to your death</w:t>
+      </w:r>
+    </w:p>
+    <w:p>
+      <w:r>
+        <w:t>Moving platforms</w:t>
+      </w:r>
+    </w:p>
+    <w:p>
+      <w:r>
+        <w:t>Jump pads</w:t>
+      </w:r>
+    </w:p>
+    <w:p>
+      <w:r>
+        <w:t>Swinging obstacles</w:t>
       </w:r>
     </w:p>
     <w:p/>
     <w:p>
       <w:r>
-        <w:t>Game mechanics:</w:t>
-      </w:r>
-    </w:p>
-    <w:p>
-      <w:r>
-        <w:t>Jumping- via AI</w:t>
-      </w:r>
-    </w:p>
-    <w:p>
-      <w:r>
-        <w:t>Walking</w:t>
-      </w:r>
-    </w:p>
-    <w:p>
-      <w:r>
-        <w:t>Running</w:t>
-      </w:r>
-    </w:p>
-    <w:p>
-      <w:r>
-        <w:t>Fall to your death</w:t>
-      </w:r>
-    </w:p>
-    <w:p>
-      <w:r>
-        <w:t>Moving platforms</w:t>
-      </w:r>
-    </w:p>
-    <w:p>
-      <w:r>
-        <w:t>Jump pads</w:t>
-      </w:r>
-    </w:p>
-    <w:p>
-      <w:r>
-        <w:t>Swinging obstacles</w:t>
-      </w:r>
-    </w:p>
-    <w:p/>
-    <w:p>
-      <w:r>
         <w:t>Enemies:</w:t>
       </w:r>
     </w:p>
@@ -62,6 +70,9 @@
     <w:p>
       <w:r>
         <w:t>Trap doors</w:t>
+      </w:r>
+      <w:r>
+        <w:t xml:space="preserve"> &amp; walls</w:t>
       </w:r>
     </w:p>
     <w:p>

</xml_diff>